<commit_message>
Incorporate review comment and additional change to release notes for 3.10.0
</commit_message>
<xml_diff>
--- a/doc/release/HPC DME Release Notes 3.10.0.docx
+++ b/doc/release/HPC DME Release Notes 3.10.0.docx
@@ -3119,7 +3119,23 @@
                 <w:sz w:val="28"/>
                 <w:szCs w:val="28"/>
               </w:rPr>
-              <w:t>v3.10.0 – January 25, 2025</w:t>
+              <w:t xml:space="preserve">v3.10.0 – January </w:t>
+            </w:r>
+            <w:r>
+              <w:rPr>
+                <w:rFonts w:cstheme="minorHAnsi"/>
+                <w:sz w:val="28"/>
+                <w:szCs w:val="28"/>
+              </w:rPr>
+              <w:t>30</w:t>
+            </w:r>
+            <w:r>
+              <w:rPr>
+                <w:rFonts w:cstheme="minorHAnsi"/>
+                <w:sz w:val="28"/>
+                <w:szCs w:val="28"/>
+              </w:rPr>
+              <w:t>, 2025</w:t>
             </w:r>
           </w:p>
           <w:p>
@@ -3385,15 +3401,7 @@
                 <w:sz w:val="28"/>
                 <w:szCs w:val="28"/>
               </w:rPr>
-              <w:t xml:space="preserve"> the Migrate Metadata API </w:t>
-            </w:r>
-            <w:r>
-              <w:rPr>
-                <w:color w:val="000000" w:themeColor="text1"/>
-                <w:sz w:val="28"/>
-                <w:szCs w:val="28"/>
-              </w:rPr>
-              <w:t xml:space="preserve">to migrate data </w:t>
+              <w:t xml:space="preserve"> the Migrate Metadata API to migrate data </w:t>
             </w:r>
             <w:r>
               <w:rPr>
@@ -3897,25 +3905,7 @@
                 <w:szCs w:val="28"/>
                 <w:shd w:val="clear" w:color="auto" w:fill="FFFFFF"/>
               </w:rPr>
-              <w:t xml:space="preserve"> </w:t>
-            </w:r>
-            <w:r>
-              <w:rPr>
-                <w:color w:val="000000" w:themeColor="text1"/>
-                <w:sz w:val="28"/>
-                <w:szCs w:val="28"/>
-                <w:shd w:val="clear" w:color="auto" w:fill="FFFFFF"/>
-              </w:rPr>
-              <w:t xml:space="preserve">CLU </w:t>
-            </w:r>
-            <w:r>
-              <w:rPr>
-                <w:color w:val="000000" w:themeColor="text1"/>
-                <w:sz w:val="28"/>
-                <w:szCs w:val="28"/>
-                <w:shd w:val="clear" w:color="auto" w:fill="FFFFFF"/>
-              </w:rPr>
-              <w:t xml:space="preserve">command </w:t>
+              <w:t xml:space="preserve"> CLU command </w:t>
             </w:r>
             <w:r>
               <w:rPr>
@@ -4187,14 +4177,7 @@
                 <w:sz w:val="28"/>
                 <w:szCs w:val="28"/>
               </w:rPr>
-              <w:t xml:space="preserve"> only one group could be deleted at a time</w:t>
-            </w:r>
-            <w:r>
-              <w:rPr>
-                <w:sz w:val="28"/>
-                <w:szCs w:val="28"/>
-              </w:rPr>
-              <w:t>.</w:t>
+              <w:t xml:space="preserve"> only one group could be deleted at a time.</w:t>
             </w:r>
           </w:p>
           <w:bookmarkEnd w:id="16"/>
@@ -4927,62 +4910,95 @@
                 <w:szCs w:val="28"/>
               </w:rPr>
             </w:pPr>
-          </w:p>
-          <w:p>
-            <w:pPr>
-              <w:rPr>
-                <w:rFonts w:cstheme="minorHAnsi"/>
-                <w:sz w:val="28"/>
-                <w:szCs w:val="28"/>
-              </w:rPr>
-            </w:pPr>
-            <w:r>
-              <w:rPr>
-                <w:rFonts w:cstheme="minorHAnsi"/>
-                <w:sz w:val="28"/>
-                <w:szCs w:val="28"/>
-              </w:rPr>
-              <w:t>For details on the REST API,</w:t>
-            </w:r>
-            <w:r>
-              <w:rPr>
-                <w:rFonts w:cstheme="minorHAnsi"/>
-                <w:sz w:val="28"/>
-                <w:szCs w:val="28"/>
-              </w:rPr>
-              <w:t xml:space="preserve"> </w:t>
-            </w:r>
-            <w:r>
-              <w:rPr>
-                <w:rFonts w:cstheme="minorHAnsi"/>
-                <w:sz w:val="28"/>
-                <w:szCs w:val="28"/>
-              </w:rPr>
-              <w:t>refer to the API Specification</w:t>
-            </w:r>
-            <w:r>
-              <w:rPr>
-                <w:rFonts w:cstheme="minorHAnsi"/>
-                <w:sz w:val="28"/>
-                <w:szCs w:val="28"/>
-              </w:rPr>
-              <w:t>,</w:t>
-            </w:r>
-            <w:r>
-              <w:rPr>
-                <w:rFonts w:cstheme="minorHAnsi"/>
-                <w:sz w:val="28"/>
-                <w:szCs w:val="28"/>
-              </w:rPr>
-              <w:t xml:space="preserve"> </w:t>
-            </w:r>
-            <w:r>
-              <w:rPr>
-                <w:rFonts w:cstheme="minorHAnsi"/>
-                <w:sz w:val="28"/>
-                <w:szCs w:val="28"/>
-              </w:rPr>
-              <w:t>accessible through the API Specification item on the Help menu.</w:t>
+            <w:r>
+              <w:rPr>
+                <w:rFonts w:cstheme="minorHAnsi"/>
+                <w:sz w:val="28"/>
+                <w:szCs w:val="28"/>
+              </w:rPr>
+              <w:t xml:space="preserve">You can access </w:t>
+            </w:r>
+            <w:r>
+              <w:rPr>
+                <w:rFonts w:cstheme="minorHAnsi"/>
+                <w:sz w:val="28"/>
+                <w:szCs w:val="28"/>
+              </w:rPr>
+              <w:t xml:space="preserve">the </w:t>
+            </w:r>
+            <w:r>
+              <w:rPr>
+                <w:rFonts w:cstheme="minorHAnsi"/>
+                <w:sz w:val="28"/>
+                <w:szCs w:val="28"/>
+              </w:rPr>
+              <w:t xml:space="preserve">Swagger </w:t>
+            </w:r>
+            <w:r>
+              <w:rPr>
+                <w:rFonts w:cstheme="minorHAnsi"/>
+                <w:sz w:val="28"/>
+                <w:szCs w:val="28"/>
+              </w:rPr>
+              <w:t>API Specification</w:t>
+            </w:r>
+            <w:r>
+              <w:rPr>
+                <w:rFonts w:cstheme="minorHAnsi"/>
+                <w:sz w:val="28"/>
+                <w:szCs w:val="28"/>
+              </w:rPr>
+              <w:t xml:space="preserve"> for the DME REST APIs </w:t>
+            </w:r>
+            <w:r>
+              <w:rPr>
+                <w:rFonts w:cstheme="minorHAnsi"/>
+                <w:sz w:val="28"/>
+                <w:szCs w:val="28"/>
+              </w:rPr>
+              <w:t xml:space="preserve">through the </w:t>
+            </w:r>
+            <w:r>
+              <w:rPr>
+                <w:rFonts w:cstheme="minorHAnsi"/>
+                <w:i/>
+                <w:iCs/>
+                <w:sz w:val="28"/>
+                <w:szCs w:val="28"/>
+              </w:rPr>
+              <w:t>API Specification</w:t>
+            </w:r>
+            <w:r>
+              <w:rPr>
+                <w:rFonts w:cstheme="minorHAnsi"/>
+                <w:sz w:val="28"/>
+                <w:szCs w:val="28"/>
+              </w:rPr>
+              <w:t xml:space="preserve"> menu</w:t>
+            </w:r>
+            <w:r>
+              <w:rPr>
+                <w:rFonts w:cstheme="minorHAnsi"/>
+                <w:sz w:val="28"/>
+                <w:szCs w:val="28"/>
+              </w:rPr>
+              <w:t xml:space="preserve"> item on the Help menu</w:t>
+            </w:r>
+            <w:r>
+              <w:rPr>
+                <w:rFonts w:cstheme="minorHAnsi"/>
+                <w:sz w:val="28"/>
+                <w:szCs w:val="28"/>
+              </w:rPr>
+              <w:t xml:space="preserve"> of the DME Web Application</w:t>
+            </w:r>
+            <w:r>
+              <w:rPr>
+                <w:rFonts w:cstheme="minorHAnsi"/>
+                <w:sz w:val="28"/>
+                <w:szCs w:val="28"/>
+              </w:rPr>
+              <w:t>.</w:t>
             </w:r>
           </w:p>
           <w:bookmarkEnd w:id="1"/>
@@ -5038,6 +5054,7 @@
                 <w:sz w:val="28"/>
                 <w:szCs w:val="28"/>
               </w:rPr>
+              <w:lastRenderedPageBreak/>
               <w:t>The following URLs access web pages relevant to</w:t>
             </w:r>
             <w:r>

</xml_diff>